<commit_message>
Solution Wizard and Code Generation Wizard working correctly on VS2013, VS2015 and VS2017
</commit_message>
<xml_diff>
--- a/docs/utilities/Sage300SDK_Sage300Utilities_Utility.docx
+++ b/docs/utilities/Sage300SDK_Sage300Utilities_Utility.docx
@@ -768,16 +768,7 @@
                 <w:b/>
                 <w:sz w:val="16"/>
               </w:rPr>
-              <w:t>Exam</w:t>
-            </w:r>
-            <w:bookmarkStart w:id="2" w:name="_GoBack"/>
-            <w:bookmarkEnd w:id="2"/>
-            <w:r>
-              <w:rPr>
-                <w:b/>
-                <w:sz w:val="16"/>
-              </w:rPr>
-              <w:t>ple Usage</w:t>
+              <w:t>Example Usage</w:t>
             </w:r>
           </w:p>
         </w:tc>
@@ -1051,6 +1042,106 @@
               <w:rPr>
                 <w:sz w:val="16"/>
               </w:rPr>
+              <w:t>disabletemplateupdates</w:t>
+            </w:r>
+          </w:p>
+        </w:tc>
+        <w:tc>
+          <w:tcPr>
+            <w:tcW w:w="2712" w:type="dxa"/>
+          </w:tcPr>
+          <w:p>
+            <w:pPr>
+              <w:pStyle w:val="SAGEBodyText"/>
+              <w:rPr>
+                <w:sz w:val="16"/>
+              </w:rPr>
+            </w:pPr>
+            <w:r>
+              <w:rPr>
+                <w:sz w:val="16"/>
+              </w:rPr>
+              <w:t>Boolean Flag:</w:t>
+            </w:r>
+          </w:p>
+          <w:p>
+            <w:pPr>
+              <w:pStyle w:val="SAGEBodyText"/>
+              <w:rPr>
+                <w:sz w:val="16"/>
+              </w:rPr>
+            </w:pPr>
+            <w:r>
+              <w:rPr>
+                <w:sz w:val="16"/>
+              </w:rPr>
+              <w:t xml:space="preserve">If specified, instructs program to leave the contents of the \src\Wizards\Templates\Web\ folder alone. If this flag is specified, it will take precedence over both the </w:t>
+            </w:r>
+            <w:r>
+              <w:rPr>
+                <w:b/>
+                <w:sz w:val="16"/>
+              </w:rPr>
+              <w:t>uselocalsage300installation</w:t>
+            </w:r>
+            <w:r>
+              <w:rPr>
+                <w:sz w:val="16"/>
+              </w:rPr>
+              <w:t xml:space="preserve"> flag and </w:t>
+            </w:r>
+            <w:r>
+              <w:rPr>
+                <w:b/>
+                <w:sz w:val="16"/>
+              </w:rPr>
+              <w:t>websource</w:t>
+            </w:r>
+            <w:r>
+              <w:rPr>
+                <w:sz w:val="16"/>
+              </w:rPr>
+              <w:t xml:space="preserve"> setting.</w:t>
+            </w:r>
+          </w:p>
+        </w:tc>
+        <w:tc>
+          <w:tcPr>
+            <w:tcW w:w="5105" w:type="dxa"/>
+          </w:tcPr>
+          <w:p>
+            <w:pPr>
+              <w:pStyle w:val="SAGEBodyText"/>
+              <w:rPr>
+                <w:sz w:val="16"/>
+              </w:rPr>
+            </w:pPr>
+            <w:r>
+              <w:rPr>
+                <w:sz w:val="16"/>
+              </w:rPr>
+              <w:t>--disabletemplateupdates</w:t>
+            </w:r>
+          </w:p>
+        </w:tc>
+      </w:tr>
+      <w:tr>
+        <w:tc>
+          <w:tcPr>
+            <w:tcW w:w="2263" w:type="dxa"/>
+          </w:tcPr>
+          <w:p>
+            <w:pPr>
+              <w:pStyle w:val="SAGEBodyText"/>
+              <w:jc w:val="right"/>
+              <w:rPr>
+                <w:sz w:val="16"/>
+              </w:rPr>
+            </w:pPr>
+            <w:r>
+              <w:rPr>
+                <w:sz w:val="16"/>
+              </w:rPr>
               <w:t>uselocalsage300installation</w:t>
             </w:r>
           </w:p>
@@ -1164,6 +1255,7 @@
               <w:rPr>
                 <w:sz w:val="16"/>
               </w:rPr>
+              <w:lastRenderedPageBreak/>
               <w:t xml:space="preserve">This is the fully-qualified path to the web project files. </w:t>
             </w:r>
           </w:p>
@@ -1183,6 +1275,7 @@
               <w:rPr>
                 <w:sz w:val="16"/>
               </w:rPr>
+              <w:lastRenderedPageBreak/>
               <w:t>--websource=”c:\projects\Web\Sage.CA.SBS.ERP.Sage300.Web”</w:t>
             </w:r>
           </w:p>
@@ -1206,12 +1299,12 @@
         <w:pStyle w:val="SAGEHeading1"/>
         <w:framePr w:wrap="around"/>
       </w:pPr>
-      <w:bookmarkStart w:id="3" w:name="_Toc511398019"/>
+      <w:bookmarkStart w:id="2" w:name="_Toc511398019"/>
       <w:r>
         <w:lastRenderedPageBreak/>
         <w:t>When to use this application</w:t>
       </w:r>
-      <w:bookmarkEnd w:id="3"/>
+      <w:bookmarkEnd w:id="2"/>
     </w:p>
     <w:p>
       <w:pPr>
@@ -1252,12 +1345,12 @@
         <w:pStyle w:val="SAGEHeading1"/>
         <w:framePr w:wrap="around"/>
       </w:pPr>
-      <w:bookmarkStart w:id="4" w:name="_Toc511398020"/>
+      <w:bookmarkStart w:id="3" w:name="_Toc511398020"/>
       <w:r>
         <w:lastRenderedPageBreak/>
         <w:t>How to use this application</w:t>
       </w:r>
-      <w:bookmarkEnd w:id="4"/>
+      <w:bookmarkEnd w:id="3"/>
     </w:p>
     <w:p>
       <w:pPr>
@@ -1311,10 +1404,10 @@
           <w:noProof/>
         </w:rPr>
         <w:drawing>
-          <wp:inline distT="0" distB="0" distL="0" distR="0" wp14:anchorId="061474C0" wp14:editId="1AD549B3">
-            <wp:extent cx="5713172" cy="5870596"/>
-            <wp:effectExtent l="0" t="0" r="1905" b="0"/>
-            <wp:docPr id="6" name="Picture 6"/>
+          <wp:inline distT="0" distB="0" distL="0" distR="0" wp14:anchorId="6BFFA572" wp14:editId="55D52646">
+            <wp:extent cx="5530292" cy="5944854"/>
+            <wp:effectExtent l="0" t="0" r="0" b="0"/>
+            <wp:docPr id="4" name="Picture 4"/>
             <wp:cNvGraphicFramePr>
               <a:graphicFrameLocks xmlns:a="http://schemas.openxmlformats.org/drawingml/2006/main" noChangeAspect="1"/>
             </wp:cNvGraphicFramePr>
@@ -1334,7 +1427,7 @@
                   <pic:spPr>
                     <a:xfrm>
                       <a:off x="0" y="0"/>
-                      <a:ext cx="5727629" cy="5885452"/>
+                      <a:ext cx="5537237" cy="5952320"/>
                     </a:xfrm>
                     <a:prstGeom prst="rect">
                       <a:avLst/>
@@ -1352,12 +1445,12 @@
         <w:pStyle w:val="SAGEHeading1"/>
         <w:framePr w:wrap="around"/>
       </w:pPr>
-      <w:bookmarkStart w:id="5" w:name="_Toc511398021"/>
+      <w:bookmarkStart w:id="4" w:name="_Toc511398021"/>
       <w:r>
         <w:lastRenderedPageBreak/>
         <w:t>What does this program do?</w:t>
       </w:r>
-      <w:bookmarkEnd w:id="5"/>
+      <w:bookmarkEnd w:id="4"/>
     </w:p>
     <w:p>
       <w:pPr>
@@ -1447,42 +1540,53 @@
               <w:pStyle w:val="SAGEBodyText"/>
               <w:numPr>
                 <w:ilvl w:val="0"/>
-                <w:numId w:val="40"/>
+                <w:numId w:val="41"/>
               </w:numPr>
               <w:rPr>
                 <w:sz w:val="16"/>
               </w:rPr>
             </w:pPr>
-            <w:bookmarkStart w:id="6" w:name="_Hlk511397310"/>
+            <w:bookmarkStart w:id="5" w:name="_Hlk511397310"/>
             <w:r>
               <w:rPr>
                 <w:sz w:val="16"/>
               </w:rPr>
-              <w:t xml:space="preserve">Clear old ‘Web’ files from the </w:t>
+              <w:t xml:space="preserve">If the flag </w:t>
+            </w:r>
+            <w:r>
+              <w:rPr>
+                <w:b/>
+                <w:sz w:val="16"/>
+              </w:rPr>
+              <w:t>disabletemplate</w:t>
+            </w:r>
+            <w:bookmarkStart w:id="6" w:name="_GoBack"/>
+            <w:bookmarkEnd w:id="6"/>
+            <w:r>
+              <w:rPr>
+                <w:b/>
+                <w:sz w:val="16"/>
+              </w:rPr>
+              <w:t>updates</w:t>
+            </w:r>
+            <w:r>
+              <w:rPr>
+                <w:b/>
+                <w:sz w:val="16"/>
+              </w:rPr>
+              <w:t xml:space="preserve"> </w:t>
             </w:r>
             <w:r>
               <w:rPr>
                 <w:sz w:val="16"/>
               </w:rPr>
-              <w:t>\</w:t>
+              <w:t>is</w:t>
             </w:r>
             <w:r>
               <w:rPr>
                 <w:sz w:val="16"/>
               </w:rPr>
-              <w:t>src\</w:t>
-            </w:r>
-            <w:r>
-              <w:rPr>
-                <w:sz w:val="16"/>
-              </w:rPr>
-              <w:t>wizards\</w:t>
-            </w:r>
-            <w:r>
-              <w:rPr>
-                <w:sz w:val="16"/>
-              </w:rPr>
-              <w:t>Templates\Web\ folder (Not all files are removed)</w:t>
+              <w:t xml:space="preserve"> specified, step 2 and 3 below are skipped. Proceed to step 4.</w:t>
             </w:r>
           </w:p>
           <w:p>
@@ -1490,7 +1594,7 @@
               <w:pStyle w:val="SAGEBodyText"/>
               <w:numPr>
                 <w:ilvl w:val="0"/>
-                <w:numId w:val="40"/>
+                <w:numId w:val="41"/>
               </w:numPr>
               <w:rPr>
                 <w:sz w:val="16"/>
@@ -1500,19 +1604,7 @@
               <w:rPr>
                 <w:sz w:val="16"/>
               </w:rPr>
-              <w:t>Copy updated Web files from source (either local Sage 300 installation or</w:t>
-            </w:r>
-            <w:r>
-              <w:rPr>
-                <w:sz w:val="16"/>
-              </w:rPr>
-              <w:t xml:space="preserve"> manually specified folder) to \src\Wizards\Templates\Web\ folder</w:t>
-            </w:r>
-            <w:r>
-              <w:rPr>
-                <w:sz w:val="16"/>
-              </w:rPr>
-              <w:t xml:space="preserve"> </w:t>
+              <w:t>Clear old ‘Web’ files from the \src\wizards\Templates\Web\ folder (Not all files are removed)</w:t>
             </w:r>
           </w:p>
           <w:p>
@@ -1520,7 +1612,25 @@
               <w:pStyle w:val="SAGEBodyText"/>
               <w:numPr>
                 <w:ilvl w:val="0"/>
-                <w:numId w:val="40"/>
+                <w:numId w:val="41"/>
+              </w:numPr>
+              <w:rPr>
+                <w:sz w:val="16"/>
+              </w:rPr>
+            </w:pPr>
+            <w:r>
+              <w:rPr>
+                <w:sz w:val="16"/>
+              </w:rPr>
+              <w:t>Copy updated Web files from source (either local Sage 300 installation or manually specified folder) to \src\Wizards\Templates\Web\ folder</w:t>
+            </w:r>
+          </w:p>
+          <w:p>
+            <w:pPr>
+              <w:pStyle w:val="SAGEBodyText"/>
+              <w:numPr>
+                <w:ilvl w:val="0"/>
+                <w:numId w:val="41"/>
               </w:numPr>
               <w:rPr>
                 <w:sz w:val="16"/>
@@ -1538,7 +1648,7 @@
               <w:pStyle w:val="SAGEBodyText"/>
               <w:numPr>
                 <w:ilvl w:val="1"/>
-                <w:numId w:val="40"/>
+                <w:numId w:val="41"/>
               </w:numPr>
               <w:rPr>
                 <w:sz w:val="16"/>
@@ -1556,7 +1666,7 @@
               <w:pStyle w:val="SAGEBodyText"/>
               <w:numPr>
                 <w:ilvl w:val="1"/>
-                <w:numId w:val="40"/>
+                <w:numId w:val="41"/>
               </w:numPr>
               <w:rPr>
                 <w:sz w:val="16"/>
@@ -1574,7 +1684,7 @@
               <w:pStyle w:val="SAGEBodyText"/>
               <w:numPr>
                 <w:ilvl w:val="1"/>
-                <w:numId w:val="40"/>
+                <w:numId w:val="41"/>
               </w:numPr>
               <w:rPr>
                 <w:sz w:val="16"/>
@@ -1592,7 +1702,7 @@
               <w:pStyle w:val="SAGEBodyText"/>
               <w:numPr>
                 <w:ilvl w:val="1"/>
-                <w:numId w:val="40"/>
+                <w:numId w:val="41"/>
               </w:numPr>
               <w:rPr>
                 <w:sz w:val="16"/>
@@ -1610,7 +1720,7 @@
               <w:pStyle w:val="SAGEBodyText"/>
               <w:numPr>
                 <w:ilvl w:val="1"/>
-                <w:numId w:val="40"/>
+                <w:numId w:val="41"/>
               </w:numPr>
               <w:rPr>
                 <w:sz w:val="16"/>
@@ -1628,7 +1738,7 @@
               <w:pStyle w:val="SAGEBodyText"/>
               <w:numPr>
                 <w:ilvl w:val="1"/>
-                <w:numId w:val="40"/>
+                <w:numId w:val="41"/>
               </w:numPr>
               <w:rPr>
                 <w:sz w:val="16"/>
@@ -1646,7 +1756,7 @@
               <w:pStyle w:val="SAGEBodyText"/>
               <w:numPr>
                 <w:ilvl w:val="1"/>
-                <w:numId w:val="40"/>
+                <w:numId w:val="41"/>
               </w:numPr>
               <w:rPr>
                 <w:sz w:val="16"/>
@@ -1662,7 +1772,7 @@
           <w:p>
             <w:pPr>
               <w:pStyle w:val="SAGEBodyText"/>
-              <w:ind w:left="360"/>
+              <w:ind w:left="1440"/>
               <w:rPr>
                 <w:sz w:val="16"/>
               </w:rPr>
@@ -1670,7 +1780,7 @@
           </w:p>
         </w:tc>
       </w:tr>
-      <w:bookmarkEnd w:id="6"/>
+      <w:bookmarkEnd w:id="5"/>
     </w:tbl>
     <w:p>
       <w:pPr>
@@ -1888,27 +1998,14 @@
           <w:pPr>
             <w:pStyle w:val="SAGEFooter"/>
           </w:pPr>
-          <w:r>
-            <w:fldChar w:fldCharType="begin"/>
-          </w:r>
-          <w:r>
-            <w:instrText xml:space="preserve"> STYLEREF  SAGE_Title  \* MERGEFORMAT </w:instrText>
-          </w:r>
-          <w:r>
-            <w:fldChar w:fldCharType="separate"/>
-          </w:r>
-          <w:r>
-            <w:rPr>
-              <w:noProof/>
-            </w:rPr>
-            <w:t>Sage 300 Web Screens SDK</w:t>
-          </w:r>
-          <w:r>
-            <w:rPr>
-              <w:noProof/>
-            </w:rPr>
-            <w:fldChar w:fldCharType="end"/>
-          </w:r>
+          <w:fldSimple w:instr=" STYLEREF  SAGE_Title  \* MERGEFORMAT ">
+            <w:r>
+              <w:rPr>
+                <w:noProof/>
+              </w:rPr>
+              <w:t>Sage 300 Web Screens SDK</w:t>
+            </w:r>
+          </w:fldSimple>
           <w:r>
             <w:rPr>
               <w:noProof/>
@@ -2060,27 +2157,14 @@
           <w:pPr>
             <w:pStyle w:val="SAGEFooter"/>
           </w:pPr>
-          <w:r>
-            <w:fldChar w:fldCharType="begin"/>
-          </w:r>
-          <w:r>
-            <w:instrText xml:space="preserve"> STYLEREF  SAGE_Title  \* MERGEFORMAT </w:instrText>
-          </w:r>
-          <w:r>
-            <w:fldChar w:fldCharType="separate"/>
-          </w:r>
-          <w:r>
-            <w:rPr>
-              <w:noProof/>
-            </w:rPr>
-            <w:t>Sage 300 Web Screens SDK</w:t>
-          </w:r>
-          <w:r>
-            <w:rPr>
-              <w:noProof/>
-            </w:rPr>
-            <w:fldChar w:fldCharType="end"/>
-          </w:r>
+          <w:fldSimple w:instr=" STYLEREF  SAGE_Title  \* MERGEFORMAT ">
+            <w:r>
+              <w:rPr>
+                <w:noProof/>
+              </w:rPr>
+              <w:t>Sage 300 Web Screens SDK</w:t>
+            </w:r>
+          </w:fldSimple>
           <w:r>
             <w:rPr>
               <w:noProof/>
@@ -2314,27 +2398,14 @@
     <w:pPr>
       <w:pStyle w:val="SAGEHeader"/>
     </w:pPr>
-    <w:r>
-      <w:fldChar w:fldCharType="begin"/>
-    </w:r>
-    <w:r>
-      <w:instrText xml:space="preserve"> STYLEREF  "SAGE_Heading 1" \l  \* MERGEFORMAT </w:instrText>
-    </w:r>
-    <w:r>
-      <w:fldChar w:fldCharType="separate"/>
-    </w:r>
-    <w:r>
-      <w:rPr>
-        <w:noProof/>
-      </w:rPr>
-      <w:t>What does this program do?</w:t>
-    </w:r>
-    <w:r>
-      <w:rPr>
-        <w:noProof/>
-      </w:rPr>
-      <w:fldChar w:fldCharType="end"/>
-    </w:r>
+    <w:fldSimple w:instr=" STYLEREF  &quot;SAGE_Heading 1&quot; \l  \* MERGEFORMAT ">
+      <w:r>
+        <w:rPr>
+          <w:noProof/>
+        </w:rPr>
+        <w:t>What does this program do?</w:t>
+      </w:r>
+    </w:fldSimple>
   </w:p>
 </w:hdr>
 </file>
@@ -2372,7 +2443,7 @@
         <v:path o:extrusionok="f" gradientshapeok="t" o:connecttype="rect"/>
         <o:lock v:ext="edit" aspectratio="t"/>
       </v:shapetype>
-      <v:shape id="_x0000_i1027" type="#_x0000_t75" style="width:20.25pt;height:20.25pt" o:bullet="t">
+      <v:shape id="_x0000_i1031" type="#_x0000_t75" style="width:20.3pt;height:20.3pt" o:bullet="t">
         <v:imagedata r:id="rId1" o:title="clip_image001"/>
       </v:shape>
     </w:pict>
@@ -5115,6 +5186,95 @@
       <w:lvlJc w:val="left"/>
       <w:pPr>
         <w:ind w:left="4320" w:hanging="1440"/>
+      </w:pPr>
+    </w:lvl>
+  </w:abstractNum>
+  <w:abstractNum w:abstractNumId="32" w15:restartNumberingAfterBreak="0">
+    <w:nsid w:val="7F110AFB"/>
+    <w:multiLevelType w:val="hybridMultilevel"/>
+    <w:tmpl w:val="615C8A5E"/>
+    <w:lvl w:ilvl="0" w:tplc="0409000F">
+      <w:start w:val="1"/>
+      <w:numFmt w:val="decimal"/>
+      <w:lvlText w:val="%1."/>
+      <w:lvlJc w:val="left"/>
+      <w:pPr>
+        <w:ind w:left="720" w:hanging="360"/>
+      </w:pPr>
+      <w:rPr>
+        <w:rFonts w:hint="default"/>
+      </w:rPr>
+    </w:lvl>
+    <w:lvl w:ilvl="1" w:tplc="04090019">
+      <w:start w:val="1"/>
+      <w:numFmt w:val="lowerLetter"/>
+      <w:lvlText w:val="%2."/>
+      <w:lvlJc w:val="left"/>
+      <w:pPr>
+        <w:ind w:left="1440" w:hanging="360"/>
+      </w:pPr>
+    </w:lvl>
+    <w:lvl w:ilvl="2" w:tplc="0409001B" w:tentative="1">
+      <w:start w:val="1"/>
+      <w:numFmt w:val="lowerRoman"/>
+      <w:lvlText w:val="%3."/>
+      <w:lvlJc w:val="right"/>
+      <w:pPr>
+        <w:ind w:left="2160" w:hanging="180"/>
+      </w:pPr>
+    </w:lvl>
+    <w:lvl w:ilvl="3" w:tplc="0409000F" w:tentative="1">
+      <w:start w:val="1"/>
+      <w:numFmt w:val="decimal"/>
+      <w:lvlText w:val="%4."/>
+      <w:lvlJc w:val="left"/>
+      <w:pPr>
+        <w:ind w:left="2880" w:hanging="360"/>
+      </w:pPr>
+    </w:lvl>
+    <w:lvl w:ilvl="4" w:tplc="04090019" w:tentative="1">
+      <w:start w:val="1"/>
+      <w:numFmt w:val="lowerLetter"/>
+      <w:lvlText w:val="%5."/>
+      <w:lvlJc w:val="left"/>
+      <w:pPr>
+        <w:ind w:left="3600" w:hanging="360"/>
+      </w:pPr>
+    </w:lvl>
+    <w:lvl w:ilvl="5" w:tplc="0409001B" w:tentative="1">
+      <w:start w:val="1"/>
+      <w:numFmt w:val="lowerRoman"/>
+      <w:lvlText w:val="%6."/>
+      <w:lvlJc w:val="right"/>
+      <w:pPr>
+        <w:ind w:left="4320" w:hanging="180"/>
+      </w:pPr>
+    </w:lvl>
+    <w:lvl w:ilvl="6" w:tplc="0409000F" w:tentative="1">
+      <w:start w:val="1"/>
+      <w:numFmt w:val="decimal"/>
+      <w:lvlText w:val="%7."/>
+      <w:lvlJc w:val="left"/>
+      <w:pPr>
+        <w:ind w:left="5040" w:hanging="360"/>
+      </w:pPr>
+    </w:lvl>
+    <w:lvl w:ilvl="7" w:tplc="04090019" w:tentative="1">
+      <w:start w:val="1"/>
+      <w:numFmt w:val="lowerLetter"/>
+      <w:lvlText w:val="%8."/>
+      <w:lvlJc w:val="left"/>
+      <w:pPr>
+        <w:ind w:left="5760" w:hanging="360"/>
+      </w:pPr>
+    </w:lvl>
+    <w:lvl w:ilvl="8" w:tplc="0409001B" w:tentative="1">
+      <w:start w:val="1"/>
+      <w:numFmt w:val="lowerRoman"/>
+      <w:lvlText w:val="%9."/>
+      <w:lvlJc w:val="right"/>
+      <w:pPr>
+        <w:ind w:left="6480" w:hanging="180"/>
       </w:pPr>
     </w:lvl>
   </w:abstractNum>
@@ -5411,6 +5571,9 @@
   </w:num>
   <w:num w:numId="40">
     <w:abstractNumId w:val="23"/>
+  </w:num>
+  <w:num w:numId="41">
+    <w:abstractNumId w:val="32"/>
   </w:num>
   <w:numIdMacAtCleanup w:val="30"/>
 </w:numbering>
@@ -22244,7 +22407,7 @@
 </file>
 
 <file path=customXml/itemProps1.xml><?xml version="1.0" encoding="utf-8"?>
-<ds:datastoreItem xmlns:ds="http://schemas.openxmlformats.org/officeDocument/2006/customXml" ds:itemID="{7D7CE6CB-F292-4901-8AFB-79206A6F8CC5}">
+<ds:datastoreItem xmlns:ds="http://schemas.openxmlformats.org/officeDocument/2006/customXml" ds:itemID="{2CE13A1F-2C14-480F-9974-7DDA1A4C8F40}">
   <ds:schemaRefs>
     <ds:schemaRef ds:uri="http://schemas.openxmlformats.org/officeDocument/2006/bibliography"/>
   </ds:schemaRefs>

</xml_diff>